<commit_message>
Started lab10 for sep200. Modified the addenda for SEP101.
</commit_message>
<xml_diff>
--- a/sep101/SEP101Addenda.docx
+++ b/sep101/SEP101Addenda.docx
@@ -288,6 +288,15 @@
         </w:rPr>
         <w:t>:</w:t>
       </w:r>
+      <w:r>
+        <w:rPr>
+          <w:rFonts w:ascii="Arial" w:eastAsia="Arial" w:hAnsi="Arial" w:cs="Arial"/>
+          <w:b/>
+          <w:sz w:val="24"/>
+          <w:szCs w:val="24"/>
+        </w:rPr>
+        <w:t xml:space="preserve"> NAA</w:t>
+      </w:r>
     </w:p>
     <w:p>
       <w:pPr>
@@ -398,7 +407,6 @@
           <w:lang w:val="fr-FR"/>
         </w:rPr>
       </w:pPr>
-      <w:proofErr w:type="gramStart"/>
       <w:r>
         <w:rPr>
           <w:rFonts w:ascii="Arial" w:eastAsia="Arial" w:hAnsi="Arial" w:cs="Arial"/>
@@ -406,17 +414,7 @@
           <w:szCs w:val="24"/>
           <w:lang w:val="fr-FR"/>
         </w:rPr>
-        <w:t>E-mail:</w:t>
-      </w:r>
-      <w:proofErr w:type="gramEnd"/>
-      <w:r>
-        <w:rPr>
-          <w:rFonts w:ascii="Arial" w:eastAsia="Arial" w:hAnsi="Arial" w:cs="Arial"/>
-          <w:sz w:val="24"/>
-          <w:szCs w:val="24"/>
-          <w:lang w:val="fr-FR"/>
-        </w:rPr>
-        <w:t xml:space="preserve"> </w:t>
+        <w:t xml:space="preserve">E-mail: </w:t>
       </w:r>
       <w:r>
         <w:rPr>
@@ -503,42 +501,14 @@
         </w:rPr>
         <w:t>:</w:t>
       </w:r>
-    </w:p>
-    <w:p>
-      <w:pPr>
-        <w:spacing w:after="0"/>
-        <w:ind w:left="5" w:hanging="10"/>
-        <w:rPr>
-          <w:rFonts w:ascii="Arial" w:hAnsi="Arial" w:cs="Arial"/>
-          <w:sz w:val="24"/>
-          <w:szCs w:val="24"/>
-        </w:rPr>
-      </w:pPr>
-      <w:r>
-        <w:rPr>
-          <w:rFonts w:ascii="Arial" w:hAnsi="Arial" w:cs="Arial"/>
-          <w:sz w:val="24"/>
-          <w:szCs w:val="24"/>
-        </w:rPr>
-        <w:t xml:space="preserve">(Hours when your professors </w:t>
-      </w:r>
-      <w:proofErr w:type="gramStart"/>
-      <w:r>
-        <w:rPr>
-          <w:rFonts w:ascii="Arial" w:hAnsi="Arial" w:cs="Arial"/>
-          <w:sz w:val="24"/>
-          <w:szCs w:val="24"/>
-        </w:rPr>
-        <w:t>is</w:t>
-      </w:r>
-      <w:proofErr w:type="gramEnd"/>
-      <w:r>
-        <w:rPr>
-          <w:rFonts w:ascii="Arial" w:hAnsi="Arial" w:cs="Arial"/>
-          <w:sz w:val="24"/>
-          <w:szCs w:val="24"/>
-        </w:rPr>
-        <w:t xml:space="preserve"> available)</w:t>
+      <w:r>
+        <w:rPr>
+          <w:rFonts w:ascii="Arial" w:eastAsia="Arial" w:hAnsi="Arial" w:cs="Arial"/>
+          <w:b/>
+          <w:sz w:val="24"/>
+          <w:szCs w:val="24"/>
+        </w:rPr>
+        <w:t xml:space="preserve"> Monday 9:50am-11:35am, Wednesday 9:50am-11:35am</w:t>
       </w:r>
     </w:p>
     <w:p>
@@ -982,15 +952,7 @@
         <w:spacing w:after="0" w:line="240" w:lineRule="auto"/>
       </w:pPr>
       <w:r>
-        <w:t xml:space="preserve">Satisfactorily complete all assignments (they </w:t>
-      </w:r>
-      <w:proofErr w:type="gramStart"/>
-      <w:r>
-        <w:t>have to</w:t>
-      </w:r>
-      <w:proofErr w:type="gramEnd"/>
-      <w:r>
-        <w:t xml:space="preserve"> be working)</w:t>
+        <w:t>Satisfactorily complete all assignments (they have to be working)</w:t>
       </w:r>
     </w:p>
     <w:p>
@@ -1008,16 +970,11 @@
       <w:r>
         <w:t xml:space="preserve">Achieve a grade of 50% or better on the overall course (midterm, final, quizzes, </w:t>
       </w:r>
-      <w:proofErr w:type="gramStart"/>
       <w:r>
         <w:t>Workshop</w:t>
       </w:r>
       <w:r>
-        <w:t>s</w:t>
-      </w:r>
-      <w:proofErr w:type="gramEnd"/>
-      <w:r>
-        <w:t xml:space="preserve"> and assignments)</w:t>
+        <w:t>s and assignments)</w:t>
       </w:r>
     </w:p>
     <w:p>
@@ -1151,25 +1108,8 @@
           <w:sz w:val="24"/>
           <w:szCs w:val="24"/>
         </w:rPr>
-        <w:t>TEN</w:t>
-      </w:r>
-      <w:r>
-        <w:rPr>
-          <w:rFonts w:ascii="Arial" w:hAnsi="Arial" w:cs="Arial"/>
-          <w:b/>
-          <w:sz w:val="24"/>
-          <w:szCs w:val="24"/>
-        </w:rPr>
-        <w:t>T</w:t>
-      </w:r>
-      <w:r>
-        <w:rPr>
-          <w:rFonts w:ascii="Arial" w:hAnsi="Arial" w:cs="Arial"/>
-          <w:b/>
-          <w:sz w:val="24"/>
-          <w:szCs w:val="24"/>
-        </w:rPr>
-        <w:t>ATIVE WEEKLY SCHEDULE</w:t>
+        <w:lastRenderedPageBreak/>
+        <w:t>WEEKLY SCHEDULE</w:t>
       </w:r>
     </w:p>
     <w:p>
@@ -1392,6 +1332,27 @@
                 <w:szCs w:val="24"/>
               </w:rPr>
             </w:pPr>
+            <w:r>
+              <w:rPr>
+                <w:rFonts w:ascii="Arial" w:hAnsi="Arial" w:cs="Arial"/>
+                <w:b/>
+                <w:sz w:val="24"/>
+                <w:szCs w:val="24"/>
+              </w:rPr>
+              <w:t>Sep 7-10</w:t>
+            </w:r>
+          </w:p>
+          <w:p>
+            <w:pPr>
+              <w:ind w:right="376"/>
+              <w:jc w:val="center"/>
+              <w:rPr>
+                <w:rFonts w:ascii="Arial" w:hAnsi="Arial" w:cs="Arial"/>
+                <w:b/>
+                <w:sz w:val="24"/>
+                <w:szCs w:val="24"/>
+              </w:rPr>
+            </w:pPr>
           </w:p>
         </w:tc>
         <w:tc>
@@ -1548,6 +1509,27 @@
                 <w:szCs w:val="24"/>
               </w:rPr>
             </w:pPr>
+            <w:r>
+              <w:rPr>
+                <w:rFonts w:ascii="Arial" w:hAnsi="Arial" w:cs="Arial"/>
+                <w:b/>
+                <w:sz w:val="24"/>
+                <w:szCs w:val="24"/>
+              </w:rPr>
+              <w:t>Sep 13-17</w:t>
+            </w:r>
+          </w:p>
+          <w:p>
+            <w:pPr>
+              <w:ind w:right="376"/>
+              <w:jc w:val="center"/>
+              <w:rPr>
+                <w:rFonts w:ascii="Arial" w:hAnsi="Arial" w:cs="Arial"/>
+                <w:b/>
+                <w:sz w:val="24"/>
+                <w:szCs w:val="24"/>
+              </w:rPr>
+            </w:pPr>
           </w:p>
         </w:tc>
         <w:tc>
@@ -1829,6 +1811,27 @@
                 <w:szCs w:val="24"/>
               </w:rPr>
             </w:pPr>
+            <w:r>
+              <w:rPr>
+                <w:rFonts w:ascii="Arial" w:hAnsi="Arial" w:cs="Arial"/>
+                <w:b/>
+                <w:sz w:val="24"/>
+                <w:szCs w:val="24"/>
+              </w:rPr>
+              <w:t>Sep 20-24</w:t>
+            </w:r>
+          </w:p>
+          <w:p>
+            <w:pPr>
+              <w:ind w:right="376"/>
+              <w:jc w:val="center"/>
+              <w:rPr>
+                <w:rFonts w:ascii="Arial" w:hAnsi="Arial" w:cs="Arial"/>
+                <w:b/>
+                <w:sz w:val="24"/>
+                <w:szCs w:val="24"/>
+              </w:rPr>
+            </w:pPr>
           </w:p>
         </w:tc>
         <w:tc>
@@ -2144,6 +2147,27 @@
                 <w:szCs w:val="24"/>
               </w:rPr>
             </w:pPr>
+            <w:r>
+              <w:rPr>
+                <w:rFonts w:ascii="Arial" w:hAnsi="Arial" w:cs="Arial"/>
+                <w:b/>
+                <w:sz w:val="24"/>
+                <w:szCs w:val="24"/>
+              </w:rPr>
+              <w:t>Sep 27-Oct 1</w:t>
+            </w:r>
+          </w:p>
+          <w:p>
+            <w:pPr>
+              <w:ind w:right="376"/>
+              <w:jc w:val="center"/>
+              <w:rPr>
+                <w:rFonts w:ascii="Arial" w:hAnsi="Arial" w:cs="Arial"/>
+                <w:b/>
+                <w:sz w:val="24"/>
+                <w:szCs w:val="24"/>
+              </w:rPr>
+            </w:pPr>
           </w:p>
         </w:tc>
         <w:tc>
@@ -2416,6 +2440,27 @@
                 <w:szCs w:val="24"/>
               </w:rPr>
             </w:pPr>
+            <w:r>
+              <w:rPr>
+                <w:rFonts w:ascii="Arial" w:hAnsi="Arial" w:cs="Arial"/>
+                <w:b/>
+                <w:sz w:val="24"/>
+                <w:szCs w:val="24"/>
+              </w:rPr>
+              <w:t>Oct 4-8</w:t>
+            </w:r>
+          </w:p>
+          <w:p>
+            <w:pPr>
+              <w:ind w:right="376"/>
+              <w:jc w:val="center"/>
+              <w:rPr>
+                <w:rFonts w:ascii="Arial" w:hAnsi="Arial" w:cs="Arial"/>
+                <w:b/>
+                <w:sz w:val="24"/>
+                <w:szCs w:val="24"/>
+              </w:rPr>
+            </w:pPr>
           </w:p>
         </w:tc>
         <w:tc>
@@ -2679,6 +2724,27 @@
                 <w:szCs w:val="24"/>
               </w:rPr>
             </w:pPr>
+            <w:r>
+              <w:rPr>
+                <w:rFonts w:ascii="Arial" w:hAnsi="Arial" w:cs="Arial"/>
+                <w:b/>
+                <w:sz w:val="24"/>
+                <w:szCs w:val="24"/>
+              </w:rPr>
+              <w:t>Oct 12-15</w:t>
+            </w:r>
+          </w:p>
+          <w:p>
+            <w:pPr>
+              <w:ind w:right="376"/>
+              <w:jc w:val="center"/>
+              <w:rPr>
+                <w:rFonts w:ascii="Arial" w:hAnsi="Arial" w:cs="Arial"/>
+                <w:b/>
+                <w:sz w:val="24"/>
+                <w:szCs w:val="24"/>
+              </w:rPr>
+            </w:pPr>
           </w:p>
         </w:tc>
         <w:tc>
@@ -2939,6 +3005,27 @@
               <w:t>Week 7</w:t>
             </w:r>
           </w:p>
+          <w:p>
+            <w:pPr>
+              <w:ind w:right="376"/>
+              <w:jc w:val="center"/>
+              <w:rPr>
+                <w:rFonts w:ascii="Arial" w:hAnsi="Arial" w:cs="Arial"/>
+                <w:b/>
+                <w:sz w:val="24"/>
+                <w:szCs w:val="24"/>
+              </w:rPr>
+            </w:pPr>
+            <w:r>
+              <w:rPr>
+                <w:rFonts w:ascii="Arial" w:hAnsi="Arial" w:cs="Arial"/>
+                <w:b/>
+                <w:sz w:val="24"/>
+                <w:szCs w:val="24"/>
+              </w:rPr>
+              <w:t>Oct 18-22</w:t>
+            </w:r>
+          </w:p>
         </w:tc>
         <w:tc>
           <w:tcPr>
@@ -2976,7 +3063,6 @@
                 <w:szCs w:val="24"/>
               </w:rPr>
             </w:pPr>
-            <w:proofErr w:type="spellStart"/>
             <w:r>
               <w:rPr>
                 <w:rFonts w:ascii="Arial" w:hAnsi="Arial" w:cs="Arial"/>
@@ -2986,7 +3072,6 @@
               </w:rPr>
               <w:t>MidTerm</w:t>
             </w:r>
-            <w:proofErr w:type="spellEnd"/>
           </w:p>
         </w:tc>
         <w:tc>
@@ -3239,6 +3324,27 @@
                 <w:szCs w:val="24"/>
               </w:rPr>
             </w:pPr>
+            <w:r>
+              <w:rPr>
+                <w:rFonts w:ascii="Arial" w:hAnsi="Arial" w:cs="Arial"/>
+                <w:b/>
+                <w:sz w:val="24"/>
+                <w:szCs w:val="24"/>
+              </w:rPr>
+              <w:t>Nov 1-5</w:t>
+            </w:r>
+          </w:p>
+          <w:p>
+            <w:pPr>
+              <w:ind w:right="376"/>
+              <w:jc w:val="center"/>
+              <w:rPr>
+                <w:rFonts w:ascii="Arial" w:hAnsi="Arial" w:cs="Arial"/>
+                <w:b/>
+                <w:sz w:val="24"/>
+                <w:szCs w:val="24"/>
+              </w:rPr>
+            </w:pPr>
           </w:p>
         </w:tc>
         <w:tc>
@@ -3524,6 +3630,27 @@
                 <w:szCs w:val="24"/>
               </w:rPr>
             </w:pPr>
+            <w:r>
+              <w:rPr>
+                <w:rFonts w:ascii="Arial" w:hAnsi="Arial" w:cs="Arial"/>
+                <w:b/>
+                <w:sz w:val="24"/>
+                <w:szCs w:val="24"/>
+              </w:rPr>
+              <w:t>Nov 8-12</w:t>
+            </w:r>
+          </w:p>
+          <w:p>
+            <w:pPr>
+              <w:ind w:right="376"/>
+              <w:jc w:val="center"/>
+              <w:rPr>
+                <w:rFonts w:ascii="Arial" w:hAnsi="Arial" w:cs="Arial"/>
+                <w:b/>
+                <w:sz w:val="24"/>
+                <w:szCs w:val="24"/>
+              </w:rPr>
+            </w:pPr>
           </w:p>
         </w:tc>
         <w:tc>
@@ -3817,6 +3944,27 @@
                 <w:szCs w:val="24"/>
               </w:rPr>
             </w:pPr>
+            <w:r>
+              <w:rPr>
+                <w:rFonts w:ascii="Arial" w:hAnsi="Arial" w:cs="Arial"/>
+                <w:b/>
+                <w:sz w:val="24"/>
+                <w:szCs w:val="24"/>
+              </w:rPr>
+              <w:t>Nov 15-19</w:t>
+            </w:r>
+          </w:p>
+          <w:p>
+            <w:pPr>
+              <w:ind w:right="376"/>
+              <w:jc w:val="center"/>
+              <w:rPr>
+                <w:rFonts w:ascii="Arial" w:hAnsi="Arial" w:cs="Arial"/>
+                <w:b/>
+                <w:sz w:val="24"/>
+                <w:szCs w:val="24"/>
+              </w:rPr>
+            </w:pPr>
           </w:p>
         </w:tc>
         <w:tc>
@@ -4130,6 +4278,27 @@
                 <w:szCs w:val="24"/>
               </w:rPr>
             </w:pPr>
+            <w:r>
+              <w:rPr>
+                <w:rFonts w:ascii="Arial" w:hAnsi="Arial" w:cs="Arial"/>
+                <w:b/>
+                <w:sz w:val="24"/>
+                <w:szCs w:val="24"/>
+              </w:rPr>
+              <w:t>Nov 22-26</w:t>
+            </w:r>
+          </w:p>
+          <w:p>
+            <w:pPr>
+              <w:ind w:right="376"/>
+              <w:jc w:val="center"/>
+              <w:rPr>
+                <w:rFonts w:ascii="Arial" w:hAnsi="Arial" w:cs="Arial"/>
+                <w:b/>
+                <w:sz w:val="24"/>
+                <w:szCs w:val="24"/>
+              </w:rPr>
+            </w:pPr>
           </w:p>
         </w:tc>
         <w:tc>
@@ -4470,6 +4639,27 @@
                 <w:szCs w:val="24"/>
               </w:rPr>
             </w:pPr>
+            <w:r>
+              <w:rPr>
+                <w:rFonts w:ascii="Arial" w:hAnsi="Arial" w:cs="Arial"/>
+                <w:b/>
+                <w:sz w:val="24"/>
+                <w:szCs w:val="24"/>
+              </w:rPr>
+              <w:t>Nov 29-Dec3</w:t>
+            </w:r>
+          </w:p>
+          <w:p>
+            <w:pPr>
+              <w:ind w:right="376"/>
+              <w:jc w:val="center"/>
+              <w:rPr>
+                <w:rFonts w:ascii="Arial" w:hAnsi="Arial" w:cs="Arial"/>
+                <w:b/>
+                <w:sz w:val="24"/>
+                <w:szCs w:val="24"/>
+              </w:rPr>
+            </w:pPr>
           </w:p>
         </w:tc>
         <w:tc>
@@ -4742,6 +4932,27 @@
                 <w:szCs w:val="24"/>
               </w:rPr>
             </w:pPr>
+            <w:r>
+              <w:rPr>
+                <w:rFonts w:ascii="Arial" w:hAnsi="Arial" w:cs="Arial"/>
+                <w:b/>
+                <w:sz w:val="24"/>
+                <w:szCs w:val="24"/>
+              </w:rPr>
+              <w:t>Dec 6-10</w:t>
+            </w:r>
+          </w:p>
+          <w:p>
+            <w:pPr>
+              <w:ind w:right="376"/>
+              <w:jc w:val="center"/>
+              <w:rPr>
+                <w:rFonts w:ascii="Arial" w:hAnsi="Arial" w:cs="Arial"/>
+                <w:b/>
+                <w:sz w:val="24"/>
+                <w:szCs w:val="24"/>
+              </w:rPr>
+            </w:pPr>
           </w:p>
         </w:tc>
         <w:tc>
@@ -4970,6 +5181,27 @@
                 <w:szCs w:val="24"/>
               </w:rPr>
               <w:t>Week 14</w:t>
+            </w:r>
+          </w:p>
+          <w:p>
+            <w:pPr>
+              <w:ind w:right="376"/>
+              <w:jc w:val="center"/>
+              <w:rPr>
+                <w:rFonts w:ascii="Arial" w:hAnsi="Arial" w:cs="Arial"/>
+                <w:b/>
+                <w:sz w:val="24"/>
+                <w:szCs w:val="24"/>
+              </w:rPr>
+            </w:pPr>
+            <w:r>
+              <w:rPr>
+                <w:rFonts w:ascii="Arial" w:hAnsi="Arial" w:cs="Arial"/>
+                <w:b/>
+                <w:sz w:val="24"/>
+                <w:szCs w:val="24"/>
+              </w:rPr>
+              <w:t>Dec 13-15</w:t>
             </w:r>
           </w:p>
         </w:tc>
@@ -6198,21 +6430,6 @@
 </file>
 
 <file path=customXml/item1.xml><?xml version="1.0" encoding="utf-8"?>
-<p:properties xmlns:p="http://schemas.microsoft.com/office/2006/metadata/properties" xmlns:xsi="http://www.w3.org/2001/XMLSchema-instance" xmlns:pc="http://schemas.microsoft.com/office/infopath/2007/PartnerControls">
-  <documentManagement/>
-</p:properties>
-</file>
-
-<file path=customXml/item2.xml><?xml version="1.0" encoding="utf-8"?>
-<?mso-contentType ?>
-<FormTemplates xmlns="http://schemas.microsoft.com/sharepoint/v3/contenttype/forms">
-  <Display>DocumentLibraryForm</Display>
-  <Edit>DocumentLibraryForm</Edit>
-  <New>DocumentLibraryForm</New>
-</FormTemplates>
-</file>
-
-<file path=customXml/item3.xml><?xml version="1.0" encoding="utf-8"?>
 <ct:contentTypeSchema xmlns:ct="http://schemas.microsoft.com/office/2006/metadata/contentType" xmlns:ma="http://schemas.microsoft.com/office/2006/metadata/properties/metaAttributes" ct:_="" ma:_="" ma:contentTypeName="Document" ma:contentTypeID="0x010100B90431BC0474204BA5DF53F8B381F09C" ma:contentTypeVersion="8" ma:contentTypeDescription="Create a new document." ma:contentTypeScope="" ma:versionID="2ae4c9b1c92e448d99eaad234a93189e">
   <xsd:schema xmlns:xsd="http://www.w3.org/2001/XMLSchema" xmlns:xs="http://www.w3.org/2001/XMLSchema" xmlns:p="http://schemas.microsoft.com/office/2006/metadata/properties" xmlns:ns2="f6759040-d046-4ead-920a-51d0beeee03a" targetNamespace="http://schemas.microsoft.com/office/2006/metadata/properties" ma:root="true" ma:fieldsID="2d61319d42214da8ab2d04d352069d46" ns2:_="">
     <xsd:import namespace="f6759040-d046-4ead-920a-51d0beeee03a"/>
@@ -6384,24 +6601,22 @@
 </ct:contentTypeSchema>
 </file>
 
-<file path=customXml/itemProps1.xml><?xml version="1.0" encoding="utf-8"?>
-<ds:datastoreItem xmlns:ds="http://schemas.openxmlformats.org/officeDocument/2006/customXml" ds:itemID="{0D6AC881-E556-4F84-9E57-B4ADB5DC2CEF}">
-  <ds:schemaRefs>
-    <ds:schemaRef ds:uri="http://schemas.microsoft.com/office/2006/metadata/properties"/>
-    <ds:schemaRef ds:uri="http://schemas.microsoft.com/office/infopath/2007/PartnerControls"/>
-  </ds:schemaRefs>
-</ds:datastoreItem>
+<file path=customXml/item2.xml><?xml version="1.0" encoding="utf-8"?>
+<?mso-contentType ?>
+<FormTemplates xmlns="http://schemas.microsoft.com/sharepoint/v3/contenttype/forms">
+  <Display>DocumentLibraryForm</Display>
+  <Edit>DocumentLibraryForm</Edit>
+  <New>DocumentLibraryForm</New>
+</FormTemplates>
 </file>
 
-<file path=customXml/itemProps2.xml><?xml version="1.0" encoding="utf-8"?>
-<ds:datastoreItem xmlns:ds="http://schemas.openxmlformats.org/officeDocument/2006/customXml" ds:itemID="{134ACDC8-446D-4C3C-A159-6074757FFD1F}">
-  <ds:schemaRefs>
-    <ds:schemaRef ds:uri="http://schemas.microsoft.com/sharepoint/v3/contenttype/forms"/>
-  </ds:schemaRefs>
-</ds:datastoreItem>
+<file path=customXml/item3.xml><?xml version="1.0" encoding="utf-8"?>
+<p:properties xmlns:p="http://schemas.microsoft.com/office/2006/metadata/properties" xmlns:xsi="http://www.w3.org/2001/XMLSchema-instance" xmlns:pc="http://schemas.microsoft.com/office/infopath/2007/PartnerControls">
+  <documentManagement/>
+</p:properties>
 </file>
 
-<file path=customXml/itemProps3.xml><?xml version="1.0" encoding="utf-8"?>
+<file path=customXml/itemProps1.xml><?xml version="1.0" encoding="utf-8"?>
 <ds:datastoreItem xmlns:ds="http://schemas.openxmlformats.org/officeDocument/2006/customXml" ds:itemID="{C805ED1E-4D7B-46AE-A626-86AAE66E3AF4}">
   <ds:schemaRefs>
     <ds:schemaRef ds:uri="http://schemas.microsoft.com/office/2006/metadata/contentType"/>
@@ -6417,4 +6632,21 @@
     <ds:schemaRef ds:uri="http://schemas.microsoft.com/internal/obd"/>
   </ds:schemaRefs>
 </ds:datastoreItem>
+</file>
+
+<file path=customXml/itemProps2.xml><?xml version="1.0" encoding="utf-8"?>
+<ds:datastoreItem xmlns:ds="http://schemas.openxmlformats.org/officeDocument/2006/customXml" ds:itemID="{134ACDC8-446D-4C3C-A159-6074757FFD1F}">
+  <ds:schemaRefs>
+    <ds:schemaRef ds:uri="http://schemas.microsoft.com/sharepoint/v3/contenttype/forms"/>
+  </ds:schemaRefs>
+</ds:datastoreItem>
+</file>
+
+<file path=customXml/itemProps3.xml><?xml version="1.0" encoding="utf-8"?>
+<ds:datastoreItem xmlns:ds="http://schemas.openxmlformats.org/officeDocument/2006/customXml" ds:itemID="{0D6AC881-E556-4F84-9E57-B4ADB5DC2CEF}">
+  <ds:schemaRefs>
+    <ds:schemaRef ds:uri="http://schemas.microsoft.com/office/2006/metadata/properties"/>
+    <ds:schemaRef ds:uri="http://schemas.microsoft.com/office/infopath/2007/PartnerControls"/>
+  </ds:schemaRefs>
+</ds:datastoreItem>
 </file>
</xml_diff>

<commit_message>
Updated link to data conversions in information document in week1 of sep101. Removed requirement to pass the final exam in the addenda of sep101.
</commit_message>
<xml_diff>
--- a/sep101/SEP101Addenda.docx
+++ b/sep101/SEP101Addenda.docx
@@ -404,7 +404,6 @@
           <w:b/>
           <w:sz w:val="24"/>
           <w:szCs w:val="24"/>
-          <w:lang w:val="fr-FR"/>
         </w:rPr>
       </w:pPr>
       <w:r>
@@ -412,7 +411,6 @@
           <w:rFonts w:ascii="Arial" w:eastAsia="Arial" w:hAnsi="Arial" w:cs="Arial"/>
           <w:sz w:val="24"/>
           <w:szCs w:val="24"/>
-          <w:lang w:val="fr-FR"/>
         </w:rPr>
         <w:t xml:space="preserve">E-mail: </w:t>
       </w:r>
@@ -421,27 +419,8 @@
           <w:rFonts w:ascii="Arial" w:eastAsia="Arial" w:hAnsi="Arial" w:cs="Arial"/>
           <w:sz w:val="24"/>
           <w:szCs w:val="24"/>
-          <w:lang w:val="fr-FR"/>
-        </w:rPr>
-        <w:t>m</w:t>
-      </w:r>
-      <w:r>
-        <w:rPr>
-          <w:rFonts w:ascii="Arial" w:eastAsia="Arial" w:hAnsi="Arial" w:cs="Arial"/>
-          <w:sz w:val="24"/>
-          <w:szCs w:val="24"/>
-          <w:lang w:val="fr-FR"/>
-        </w:rPr>
-        <w:t>iguel.watler@</w:t>
-      </w:r>
-      <w:r>
-        <w:rPr>
-          <w:rFonts w:ascii="Arial" w:eastAsia="Arial" w:hAnsi="Arial" w:cs="Arial"/>
-          <w:sz w:val="24"/>
-          <w:szCs w:val="24"/>
-          <w:lang w:val="fr-FR"/>
-        </w:rPr>
-        <w:t>senecacollege.ca</w:t>
+        </w:rPr>
+        <w:t>miguel.watler@senecacollege.ca</w:t>
       </w:r>
       <w:r>
         <w:rPr>
@@ -449,7 +428,6 @@
           <w:b/>
           <w:sz w:val="24"/>
           <w:szCs w:val="24"/>
-          <w:lang w:val="fr-FR"/>
         </w:rPr>
         <w:tab/>
       </w:r>
@@ -458,7 +436,6 @@
           <w:rFonts w:ascii="Arial" w:eastAsia="Arial" w:hAnsi="Arial" w:cs="Arial"/>
           <w:sz w:val="24"/>
           <w:szCs w:val="24"/>
-          <w:lang w:val="fr-FR"/>
         </w:rPr>
         <w:t>Ext</w:t>
       </w:r>
@@ -468,7 +445,6 @@
           <w:b/>
           <w:sz w:val="24"/>
           <w:szCs w:val="24"/>
-          <w:lang w:val="fr-FR"/>
         </w:rPr>
         <w:t>.</w:t>
       </w:r>
@@ -944,7 +920,15 @@
         <w:spacing w:after="0" w:line="240" w:lineRule="auto"/>
       </w:pPr>
       <w:r>
-        <w:t>Achieve a grade of 50% or better on the final exam</w:t>
+        <w:t xml:space="preserve">Satisfactorily complete all assignments (they </w:t>
+      </w:r>
+      <w:proofErr w:type="gramStart"/>
+      <w:r>
+        <w:t>have to</w:t>
+      </w:r>
+      <w:proofErr w:type="gramEnd"/>
+      <w:r>
+        <w:t xml:space="preserve"> be working)</w:t>
       </w:r>
     </w:p>
     <w:p>
@@ -952,7 +936,7 @@
         <w:spacing w:after="0" w:line="240" w:lineRule="auto"/>
       </w:pPr>
       <w:r>
-        <w:t>Satisfactorily complete all assignments (they have to be working)</w:t>
+        <w:t>Achieve a weighted average of 50% or better for the midterm and final exam</w:t>
       </w:r>
     </w:p>
     <w:p>
@@ -960,21 +944,18 @@
         <w:spacing w:after="0" w:line="240" w:lineRule="auto"/>
       </w:pPr>
       <w:r>
-        <w:t>Achieve a weighted average of 50% or better for the midterm and final exam</w:t>
-      </w:r>
-    </w:p>
-    <w:p>
-      <w:pPr>
-        <w:spacing w:after="0" w:line="240" w:lineRule="auto"/>
-      </w:pPr>
-      <w:r>
         <w:t xml:space="preserve">Achieve a grade of 50% or better on the overall course (midterm, final, quizzes, </w:t>
       </w:r>
+      <w:proofErr w:type="gramStart"/>
       <w:r>
         <w:t>Workshop</w:t>
       </w:r>
       <w:r>
-        <w:t>s and assignments)</w:t>
+        <w:t>s</w:t>
+      </w:r>
+      <w:proofErr w:type="gramEnd"/>
+      <w:r>
+        <w:t xml:space="preserve"> and assignments)</w:t>
       </w:r>
     </w:p>
     <w:p>
@@ -1108,7 +1089,6 @@
           <w:sz w:val="24"/>
           <w:szCs w:val="24"/>
         </w:rPr>
-        <w:lastRenderedPageBreak/>
         <w:t>WEEKLY SCHEDULE</w:t>
       </w:r>
     </w:p>
@@ -1131,6 +1111,7 @@
           <w:sz w:val="24"/>
           <w:szCs w:val="24"/>
         </w:rPr>
+        <w:lastRenderedPageBreak/>
         <w:t>Semester Year</w:t>
       </w:r>
     </w:p>
@@ -2222,8 +2203,19 @@
                 <w:sz w:val="24"/>
                 <w:szCs w:val="24"/>
               </w:rPr>
-              <w:t>Testing and Debugging</w:t>
-            </w:r>
+              <w:t xml:space="preserve">Testing and </w:t>
+            </w:r>
+            <w:proofErr w:type="gramStart"/>
+            <w:r>
+              <w:rPr>
+                <w:rFonts w:ascii="Arial" w:hAnsi="Arial" w:cs="Arial"/>
+                <w:b/>
+                <w:sz w:val="24"/>
+                <w:szCs w:val="24"/>
+              </w:rPr>
+              <w:t>Debugging</w:t>
+            </w:r>
+            <w:proofErr w:type="gramEnd"/>
           </w:p>
         </w:tc>
         <w:tc>
@@ -6430,6 +6422,21 @@
 </file>
 
 <file path=customXml/item1.xml><?xml version="1.0" encoding="utf-8"?>
+<p:properties xmlns:p="http://schemas.microsoft.com/office/2006/metadata/properties" xmlns:xsi="http://www.w3.org/2001/XMLSchema-instance" xmlns:pc="http://schemas.microsoft.com/office/infopath/2007/PartnerControls">
+  <documentManagement/>
+</p:properties>
+</file>
+
+<file path=customXml/item2.xml><?xml version="1.0" encoding="utf-8"?>
+<?mso-contentType ?>
+<FormTemplates xmlns="http://schemas.microsoft.com/sharepoint/v3/contenttype/forms">
+  <Display>DocumentLibraryForm</Display>
+  <Edit>DocumentLibraryForm</Edit>
+  <New>DocumentLibraryForm</New>
+</FormTemplates>
+</file>
+
+<file path=customXml/item3.xml><?xml version="1.0" encoding="utf-8"?>
 <ct:contentTypeSchema xmlns:ct="http://schemas.microsoft.com/office/2006/metadata/contentType" xmlns:ma="http://schemas.microsoft.com/office/2006/metadata/properties/metaAttributes" ct:_="" ma:_="" ma:contentTypeName="Document" ma:contentTypeID="0x010100B90431BC0474204BA5DF53F8B381F09C" ma:contentTypeVersion="8" ma:contentTypeDescription="Create a new document." ma:contentTypeScope="" ma:versionID="2ae4c9b1c92e448d99eaad234a93189e">
   <xsd:schema xmlns:xsd="http://www.w3.org/2001/XMLSchema" xmlns:xs="http://www.w3.org/2001/XMLSchema" xmlns:p="http://schemas.microsoft.com/office/2006/metadata/properties" xmlns:ns2="f6759040-d046-4ead-920a-51d0beeee03a" targetNamespace="http://schemas.microsoft.com/office/2006/metadata/properties" ma:root="true" ma:fieldsID="2d61319d42214da8ab2d04d352069d46" ns2:_="">
     <xsd:import namespace="f6759040-d046-4ead-920a-51d0beeee03a"/>
@@ -6601,22 +6608,24 @@
 </ct:contentTypeSchema>
 </file>
 
-<file path=customXml/item2.xml><?xml version="1.0" encoding="utf-8"?>
-<?mso-contentType ?>
-<FormTemplates xmlns="http://schemas.microsoft.com/sharepoint/v3/contenttype/forms">
-  <Display>DocumentLibraryForm</Display>
-  <Edit>DocumentLibraryForm</Edit>
-  <New>DocumentLibraryForm</New>
-</FormTemplates>
+<file path=customXml/itemProps1.xml><?xml version="1.0" encoding="utf-8"?>
+<ds:datastoreItem xmlns:ds="http://schemas.openxmlformats.org/officeDocument/2006/customXml" ds:itemID="{0D6AC881-E556-4F84-9E57-B4ADB5DC2CEF}">
+  <ds:schemaRefs>
+    <ds:schemaRef ds:uri="http://schemas.microsoft.com/office/2006/metadata/properties"/>
+    <ds:schemaRef ds:uri="http://schemas.microsoft.com/office/infopath/2007/PartnerControls"/>
+  </ds:schemaRefs>
+</ds:datastoreItem>
 </file>
 
-<file path=customXml/item3.xml><?xml version="1.0" encoding="utf-8"?>
-<p:properties xmlns:p="http://schemas.microsoft.com/office/2006/metadata/properties" xmlns:xsi="http://www.w3.org/2001/XMLSchema-instance" xmlns:pc="http://schemas.microsoft.com/office/infopath/2007/PartnerControls">
-  <documentManagement/>
-</p:properties>
+<file path=customXml/itemProps2.xml><?xml version="1.0" encoding="utf-8"?>
+<ds:datastoreItem xmlns:ds="http://schemas.openxmlformats.org/officeDocument/2006/customXml" ds:itemID="{134ACDC8-446D-4C3C-A159-6074757FFD1F}">
+  <ds:schemaRefs>
+    <ds:schemaRef ds:uri="http://schemas.microsoft.com/sharepoint/v3/contenttype/forms"/>
+  </ds:schemaRefs>
+</ds:datastoreItem>
 </file>
 
-<file path=customXml/itemProps1.xml><?xml version="1.0" encoding="utf-8"?>
+<file path=customXml/itemProps3.xml><?xml version="1.0" encoding="utf-8"?>
 <ds:datastoreItem xmlns:ds="http://schemas.openxmlformats.org/officeDocument/2006/customXml" ds:itemID="{C805ED1E-4D7B-46AE-A626-86AAE66E3AF4}">
   <ds:schemaRefs>
     <ds:schemaRef ds:uri="http://schemas.microsoft.com/office/2006/metadata/contentType"/>
@@ -6632,21 +6641,4 @@
     <ds:schemaRef ds:uri="http://schemas.microsoft.com/internal/obd"/>
   </ds:schemaRefs>
 </ds:datastoreItem>
-</file>
-
-<file path=customXml/itemProps2.xml><?xml version="1.0" encoding="utf-8"?>
-<ds:datastoreItem xmlns:ds="http://schemas.openxmlformats.org/officeDocument/2006/customXml" ds:itemID="{134ACDC8-446D-4C3C-A159-6074757FFD1F}">
-  <ds:schemaRefs>
-    <ds:schemaRef ds:uri="http://schemas.microsoft.com/sharepoint/v3/contenttype/forms"/>
-  </ds:schemaRefs>
-</ds:datastoreItem>
-</file>
-
-<file path=customXml/itemProps3.xml><?xml version="1.0" encoding="utf-8"?>
-<ds:datastoreItem xmlns:ds="http://schemas.openxmlformats.org/officeDocument/2006/customXml" ds:itemID="{0D6AC881-E556-4F84-9E57-B4ADB5DC2CEF}">
-  <ds:schemaRefs>
-    <ds:schemaRef ds:uri="http://schemas.microsoft.com/office/2006/metadata/properties"/>
-    <ds:schemaRef ds:uri="http://schemas.microsoft.com/office/infopath/2007/PartnerControls"/>
-  </ds:schemaRefs>
-</ds:datastoreItem>
 </file>
</xml_diff>